<commit_message>
changes added in git
</commit_message>
<xml_diff>
--- a/All_Learning/Linus+Git Command/Git command.docx
+++ b/All_Learning/Linus+Git Command/Git command.docx
@@ -25,21 +25,7 @@
         <w:rPr>
           <w:rFonts w:ascii="Bookman Old Style" w:hAnsi="Bookman Old Style"/>
         </w:rPr>
-        <w:t xml:space="preserve">New or existing folder or code to push into </w:t>
-      </w:r>
-      <w:proofErr w:type="spellStart"/>
-      <w:r>
-        <w:rPr>
-          <w:rFonts w:ascii="Bookman Old Style" w:hAnsi="Bookman Old Style"/>
-        </w:rPr>
-        <w:t>github</w:t>
-      </w:r>
-      <w:proofErr w:type="spellEnd"/>
-      <w:r>
-        <w:rPr>
-          <w:rFonts w:ascii="Bookman Old Style" w:hAnsi="Bookman Old Style"/>
-        </w:rPr>
-        <w:t xml:space="preserve"> process:</w:t>
+        <w:t>New or existing folder or code to push into github process:</w:t>
       </w:r>
     </w:p>
     <w:p>
@@ -67,33 +53,11 @@
           <w:rFonts w:ascii="Bookman Old Style" w:hAnsi="Bookman Old Style"/>
         </w:rPr>
       </w:pPr>
-      <w:proofErr w:type="spellStart"/>
       <w:r>
         <w:rPr>
           <w:rFonts w:ascii="Bookman Old Style" w:hAnsi="Bookman Old Style"/>
         </w:rPr>
-        <w:t>Eg.</w:t>
-      </w:r>
-      <w:proofErr w:type="spellEnd"/>
-      <w:r>
-        <w:rPr>
-          <w:rFonts w:ascii="Bookman Old Style" w:hAnsi="Bookman Old Style"/>
-        </w:rPr>
-        <w:t xml:space="preserve"> If I want to push project “Microservice” then I will mount my </w:t>
-      </w:r>
-      <w:proofErr w:type="spellStart"/>
-      <w:r>
-        <w:rPr>
-          <w:rFonts w:ascii="Bookman Old Style" w:hAnsi="Bookman Old Style"/>
-        </w:rPr>
-        <w:t>directoyr</w:t>
-      </w:r>
-      <w:proofErr w:type="spellEnd"/>
-      <w:r>
-        <w:rPr>
-          <w:rFonts w:ascii="Bookman Old Style" w:hAnsi="Bookman Old Style"/>
-        </w:rPr>
-        <w:t xml:space="preserve"> to Microservice.</w:t>
+        <w:t>Eg. If I want to push project “Microservice” then I will mount my directoyr to Microservice.</w:t>
       </w:r>
     </w:p>
     <w:p>
@@ -103,33 +67,11 @@
           <w:rFonts w:ascii="Bookman Old Style" w:hAnsi="Bookman Old Style"/>
         </w:rPr>
       </w:pPr>
-      <w:proofErr w:type="spellStart"/>
       <w:r>
         <w:rPr>
           <w:rFonts w:ascii="Bookman Old Style" w:hAnsi="Bookman Old Style"/>
         </w:rPr>
-        <w:t>Inthis</w:t>
-      </w:r>
-      <w:proofErr w:type="spellEnd"/>
-      <w:r>
-        <w:rPr>
-          <w:rFonts w:ascii="Bookman Old Style" w:hAnsi="Bookman Old Style"/>
-        </w:rPr>
-        <w:t xml:space="preserve"> case only </w:t>
-      </w:r>
-      <w:proofErr w:type="spellStart"/>
-      <w:r>
-        <w:rPr>
-          <w:rFonts w:ascii="Bookman Old Style" w:hAnsi="Bookman Old Style"/>
-        </w:rPr>
-        <w:t>contenct</w:t>
-      </w:r>
-      <w:proofErr w:type="spellEnd"/>
-      <w:r>
-        <w:rPr>
-          <w:rFonts w:ascii="Bookman Old Style" w:hAnsi="Bookman Old Style"/>
-        </w:rPr>
-        <w:t xml:space="preserve"> inside microservices project or folder will pushed to git hub</w:t>
+        <w:t>Inthis case only contenct inside microservices project or folder will pushed to git hub</w:t>
       </w:r>
     </w:p>
     <w:p>
@@ -147,35 +89,7 @@
         <w:rPr>
           <w:rFonts w:ascii="Bookman Old Style" w:hAnsi="Bookman Old Style"/>
         </w:rPr>
-        <w:t xml:space="preserve">If we want to push “Microservice” folder in </w:t>
-      </w:r>
-      <w:proofErr w:type="spellStart"/>
-      <w:r>
-        <w:rPr>
-          <w:rFonts w:ascii="Bookman Old Style" w:hAnsi="Bookman Old Style"/>
-        </w:rPr>
-        <w:t>github</w:t>
-      </w:r>
-      <w:proofErr w:type="spellEnd"/>
-      <w:r>
-        <w:rPr>
-          <w:rFonts w:ascii="Bookman Old Style" w:hAnsi="Bookman Old Style"/>
-        </w:rPr>
-        <w:t xml:space="preserve"> -&gt; then we need to mount the </w:t>
-      </w:r>
-      <w:proofErr w:type="spellStart"/>
-      <w:r>
-        <w:rPr>
-          <w:rFonts w:ascii="Bookman Old Style" w:hAnsi="Bookman Old Style"/>
-        </w:rPr>
-        <w:t>directoy</w:t>
-      </w:r>
-      <w:proofErr w:type="spellEnd"/>
-      <w:r>
-        <w:rPr>
-          <w:rFonts w:ascii="Bookman Old Style" w:hAnsi="Bookman Old Style"/>
-        </w:rPr>
-        <w:t xml:space="preserve"> to its parent or precedent , suppose: Microservice is under documents then we need to mount directory to Documents and should follow the following process </w:t>
+        <w:t xml:space="preserve">If we want to push “Microservice” folder in github -&gt; then we need to mount the directoy to its parent or precedent , suppose: Microservice is under documents then we need to mount directory to Documents and should follow the following process </w:t>
       </w:r>
     </w:p>
     <w:p>
@@ -196,21 +110,7 @@
         <w:rPr>
           <w:rFonts w:ascii="Bookman Old Style" w:hAnsi="Bookman Old Style"/>
         </w:rPr>
-        <w:t xml:space="preserve">echo "# </w:t>
-      </w:r>
-      <w:proofErr w:type="spellStart"/>
-      <w:r>
-        <w:rPr>
-          <w:rFonts w:ascii="Bookman Old Style" w:hAnsi="Bookman Old Style"/>
-        </w:rPr>
-        <w:t>masterLearning</w:t>
-      </w:r>
-      <w:proofErr w:type="spellEnd"/>
-      <w:r>
-        <w:rPr>
-          <w:rFonts w:ascii="Bookman Old Style" w:hAnsi="Bookman Old Style"/>
-        </w:rPr>
-        <w:t>" &gt;&gt; README.md</w:t>
+        <w:t>echo "# masterLearning" &gt;&gt; README.md</w:t>
       </w:r>
     </w:p>
     <w:p>
@@ -223,16 +123,8 @@
         <w:rPr>
           <w:rFonts w:ascii="Bookman Old Style" w:hAnsi="Bookman Old Style"/>
         </w:rPr>
-        <w:t xml:space="preserve">git </w:t>
+        <w:t>git init</w:t>
       </w:r>
-      <w:proofErr w:type="spellStart"/>
-      <w:r>
-        <w:rPr>
-          <w:rFonts w:ascii="Bookman Old Style" w:hAnsi="Bookman Old Style"/>
-        </w:rPr>
-        <w:t>init</w:t>
-      </w:r>
-      <w:proofErr w:type="spellEnd"/>
     </w:p>
     <w:p>
       <w:pPr>
@@ -299,6 +191,33 @@
         <w:t>git push -u origin main</w:t>
       </w:r>
     </w:p>
+    <w:p>
+      <w:pPr>
+        <w:rPr>
+          <w:rFonts w:ascii="Bookman Old Style" w:hAnsi="Bookman Old Style"/>
+        </w:rPr>
+      </w:pPr>
+    </w:p>
+    <w:p>
+      <w:pPr>
+        <w:rPr>
+          <w:rFonts w:ascii="Bookman Old Style" w:hAnsi="Bookman Old Style"/>
+        </w:rPr>
+      </w:pPr>
+      <w:r>
+        <w:rPr>
+          <w:rFonts w:ascii="Bookman Old Style" w:hAnsi="Bookman Old Style"/>
+        </w:rPr>
+        <w:t>__ &gt;&gt; Always follow above given procedure to git</w:t>
+      </w:r>
+    </w:p>
+    <w:p>
+      <w:pPr>
+        <w:rPr>
+          <w:rFonts w:ascii="Bookman Old Style" w:hAnsi="Bookman Old Style"/>
+        </w:rPr>
+      </w:pPr>
+    </w:p>
     <w:tbl>
       <w:tblPr>
         <w:tblStyle w:val="TableGrid"/>
@@ -399,16 +318,8 @@
               <w:rPr>
                 <w:rFonts w:ascii="Bookman Old Style" w:hAnsi="Bookman Old Style"/>
               </w:rPr>
-              <w:t xml:space="preserve">git </w:t>
-            </w:r>
-            <w:proofErr w:type="spellStart"/>
-            <w:r>
-              <w:rPr>
-                <w:rFonts w:ascii="Bookman Old Style" w:hAnsi="Bookman Old Style"/>
-              </w:rPr>
-              <w:t>init</w:t>
-            </w:r>
-            <w:proofErr w:type="spellEnd"/>
+              <w:t>git init</w:t>
+            </w:r>
           </w:p>
         </w:tc>
         <w:tc>
@@ -681,42 +592,26 @@
               <w:rPr>
                 <w:rFonts w:ascii="Bookman Old Style" w:hAnsi="Bookman Old Style"/>
               </w:rPr>
-              <w:t>Git add *.</w:t>
-            </w:r>
-            <w:proofErr w:type="spellStart"/>
-            <w:r>
-              <w:rPr>
-                <w:rFonts w:ascii="Bookman Old Style" w:hAnsi="Bookman Old Style"/>
-              </w:rPr>
-              <w:t>js</w:t>
-            </w:r>
-            <w:proofErr w:type="spellEnd"/>
-          </w:p>
-        </w:tc>
-        <w:tc>
-          <w:tcPr>
-            <w:tcW w:w="5125" w:type="dxa"/>
-          </w:tcPr>
-          <w:p>
-            <w:pPr>
-              <w:rPr>
-                <w:rFonts w:ascii="Bookman Old Style" w:hAnsi="Bookman Old Style"/>
-              </w:rPr>
-            </w:pPr>
-            <w:r>
-              <w:rPr>
-                <w:rFonts w:ascii="Bookman Old Style" w:hAnsi="Bookman Old Style"/>
-              </w:rPr>
-              <w:t xml:space="preserve">Stage with pattern of </w:t>
-            </w:r>
-            <w:proofErr w:type="spellStart"/>
-            <w:r>
-              <w:rPr>
-                <w:rFonts w:ascii="Bookman Old Style" w:hAnsi="Bookman Old Style"/>
-              </w:rPr>
-              <w:t>js</w:t>
-            </w:r>
-            <w:proofErr w:type="spellEnd"/>
+              <w:t>Git add *.js</w:t>
+            </w:r>
+          </w:p>
+        </w:tc>
+        <w:tc>
+          <w:tcPr>
+            <w:tcW w:w="5125" w:type="dxa"/>
+          </w:tcPr>
+          <w:p>
+            <w:pPr>
+              <w:rPr>
+                <w:rFonts w:ascii="Bookman Old Style" w:hAnsi="Bookman Old Style"/>
+              </w:rPr>
+            </w:pPr>
+            <w:r>
+              <w:rPr>
+                <w:rFonts w:ascii="Bookman Old Style" w:hAnsi="Bookman Old Style"/>
+              </w:rPr>
+              <w:t>Stage with pattern of js</w:t>
+            </w:r>
           </w:p>
         </w:tc>
       </w:tr>
@@ -1199,21 +1094,7 @@
               <w:rPr>
                 <w:rFonts w:ascii="Bookman Old Style" w:hAnsi="Bookman Old Style"/>
               </w:rPr>
-              <w:t xml:space="preserve">Skipping the </w:t>
-            </w:r>
-            <w:proofErr w:type="spellStart"/>
-            <w:r>
-              <w:rPr>
-                <w:rFonts w:ascii="Bookman Old Style" w:hAnsi="Bookman Old Style"/>
-              </w:rPr>
-              <w:t>stagging</w:t>
-            </w:r>
-            <w:proofErr w:type="spellEnd"/>
-            <w:r>
-              <w:rPr>
-                <w:rFonts w:ascii="Bookman Old Style" w:hAnsi="Bookman Old Style"/>
-              </w:rPr>
-              <w:t xml:space="preserve"> area</w:t>
+              <w:t>Skipping the stagging area</w:t>
             </w:r>
           </w:p>
         </w:tc>
@@ -1339,35 +1220,7 @@
               <w:rPr>
                 <w:rFonts w:ascii="Bookman Old Style" w:hAnsi="Bookman Old Style"/>
               </w:rPr>
-              <w:t xml:space="preserve">Viewing the </w:t>
-            </w:r>
-            <w:proofErr w:type="spellStart"/>
-            <w:r>
-              <w:rPr>
-                <w:rFonts w:ascii="Bookman Old Style" w:hAnsi="Bookman Old Style"/>
-              </w:rPr>
-              <w:t>staed</w:t>
-            </w:r>
-            <w:proofErr w:type="spellEnd"/>
-            <w:r>
-              <w:rPr>
-                <w:rFonts w:ascii="Bookman Old Style" w:hAnsi="Bookman Old Style"/>
-              </w:rPr>
-              <w:t>/</w:t>
-            </w:r>
-            <w:proofErr w:type="spellStart"/>
-            <w:r>
-              <w:rPr>
-                <w:rFonts w:ascii="Bookman Old Style" w:hAnsi="Bookman Old Style"/>
-              </w:rPr>
-              <w:t>unstaged</w:t>
-            </w:r>
-            <w:proofErr w:type="spellEnd"/>
-            <w:r>
-              <w:rPr>
-                <w:rFonts w:ascii="Bookman Old Style" w:hAnsi="Bookman Old Style"/>
-              </w:rPr>
-              <w:t xml:space="preserve"> changes</w:t>
+              <w:t>Viewing the staed/unstaged changes</w:t>
             </w:r>
           </w:p>
         </w:tc>
@@ -1429,21 +1282,7 @@
               <w:rPr>
                 <w:rFonts w:ascii="Bookman Old Style" w:hAnsi="Bookman Old Style"/>
               </w:rPr>
-              <w:t xml:space="preserve">Shows </w:t>
-            </w:r>
-            <w:proofErr w:type="spellStart"/>
-            <w:r>
-              <w:rPr>
-                <w:rFonts w:ascii="Bookman Old Style" w:hAnsi="Bookman Old Style"/>
-              </w:rPr>
-              <w:t>unstaged</w:t>
-            </w:r>
-            <w:proofErr w:type="spellEnd"/>
-            <w:r>
-              <w:rPr>
-                <w:rFonts w:ascii="Bookman Old Style" w:hAnsi="Bookman Old Style"/>
-              </w:rPr>
-              <w:t xml:space="preserve"> changes</w:t>
+              <w:t>Shows unstaged changes</w:t>
             </w:r>
           </w:p>
         </w:tc>
@@ -1707,16 +1546,8 @@
               <w:rPr>
                 <w:rFonts w:ascii="Bookman Old Style" w:hAnsi="Bookman Old Style"/>
               </w:rPr>
-              <w:t>Git log --</w:t>
-            </w:r>
-            <w:proofErr w:type="spellStart"/>
-            <w:r>
-              <w:rPr>
-                <w:rFonts w:ascii="Bookman Old Style" w:hAnsi="Bookman Old Style"/>
-              </w:rPr>
-              <w:t>oneline</w:t>
-            </w:r>
-            <w:proofErr w:type="spellEnd"/>
+              <w:t>Git log --oneline</w:t>
+            </w:r>
           </w:p>
         </w:tc>
         <w:tc>
@@ -2047,16 +1878,8 @@
               <w:rPr>
                 <w:rFonts w:ascii="Bookman Old Style" w:hAnsi="Bookman Old Style"/>
               </w:rPr>
-              <w:t xml:space="preserve">Git show </w:t>
-            </w:r>
-            <w:proofErr w:type="spellStart"/>
-            <w:r>
-              <w:rPr>
-                <w:rFonts w:ascii="Bookman Old Style" w:hAnsi="Bookman Old Style"/>
-              </w:rPr>
-              <w:t>HEAD:file.js</w:t>
-            </w:r>
-            <w:proofErr w:type="spellEnd"/>
+              <w:t>Git show HEAD:file.js</w:t>
+            </w:r>
           </w:p>
         </w:tc>
         <w:tc>
@@ -2139,19 +1962,11 @@
                 <w:rFonts w:ascii="Bookman Old Style" w:hAnsi="Bookman Old Style"/>
               </w:rPr>
             </w:pPr>
-            <w:proofErr w:type="spellStart"/>
-            <w:r>
-              <w:rPr>
-                <w:rFonts w:ascii="Bookman Old Style" w:hAnsi="Bookman Old Style"/>
-              </w:rPr>
-              <w:t>Unstaging</w:t>
-            </w:r>
-            <w:proofErr w:type="spellEnd"/>
-            <w:r>
-              <w:rPr>
-                <w:rFonts w:ascii="Bookman Old Style" w:hAnsi="Bookman Old Style"/>
-              </w:rPr>
-              <w:t xml:space="preserve"> files (undoing git add)</w:t>
+            <w:r>
+              <w:rPr>
+                <w:rFonts w:ascii="Bookman Old Style" w:hAnsi="Bookman Old Style"/>
+              </w:rPr>
+              <w:t>Unstaging files (undoing git add)</w:t>
             </w:r>
           </w:p>
         </w:tc>
@@ -2345,16 +2160,8 @@
               <w:rPr>
                 <w:rFonts w:ascii="Bookman Old Style" w:hAnsi="Bookman Old Style"/>
               </w:rPr>
-              <w:t xml:space="preserve">Copies files from index to working </w:t>
-            </w:r>
-            <w:proofErr w:type="spellStart"/>
-            <w:r>
-              <w:rPr>
-                <w:rFonts w:ascii="Bookman Old Style" w:hAnsi="Bookman Old Style"/>
-              </w:rPr>
-              <w:t>derectory</w:t>
-            </w:r>
-            <w:proofErr w:type="spellEnd"/>
+              <w:t>Copies files from index to working derectory</w:t>
+            </w:r>
           </w:p>
         </w:tc>
       </w:tr>
@@ -2403,16 +2210,8 @@
               <w:rPr>
                 <w:rFonts w:ascii="Bookman Old Style" w:hAnsi="Bookman Old Style"/>
               </w:rPr>
-              <w:t xml:space="preserve">Copies multiple file in working </w:t>
-            </w:r>
-            <w:proofErr w:type="spellStart"/>
-            <w:r>
-              <w:rPr>
-                <w:rFonts w:ascii="Bookman Old Style" w:hAnsi="Bookman Old Style"/>
-              </w:rPr>
-              <w:t>dirctory</w:t>
-            </w:r>
-            <w:proofErr w:type="spellEnd"/>
+              <w:t>Copies multiple file in working dirctory</w:t>
+            </w:r>
           </w:p>
         </w:tc>
       </w:tr>
@@ -3196,35 +2995,7 @@
               <w:rPr>
                 <w:rFonts w:ascii="Bookman Old Style" w:hAnsi="Bookman Old Style"/>
               </w:rPr>
-              <w:t xml:space="preserve"> “%</w:t>
-            </w:r>
-            <w:proofErr w:type="spellStart"/>
-            <w:r>
-              <w:rPr>
-                <w:rFonts w:ascii="Bookman Old Style" w:hAnsi="Bookman Old Style"/>
-              </w:rPr>
-              <w:t>an</w:t>
-            </w:r>
-            <w:proofErr w:type="spellEnd"/>
-            <w:r>
-              <w:rPr>
-                <w:rFonts w:ascii="Bookman Old Style" w:hAnsi="Bookman Old Style"/>
-              </w:rPr>
-              <w:t xml:space="preserve"> </w:t>
-            </w:r>
-            <w:proofErr w:type="spellStart"/>
-            <w:r>
-              <w:rPr>
-                <w:rFonts w:ascii="Bookman Old Style" w:hAnsi="Bookman Old Style"/>
-              </w:rPr>
-              <w:t>committed%H</w:t>
-            </w:r>
-            <w:proofErr w:type="spellEnd"/>
-            <w:r>
-              <w:rPr>
-                <w:rFonts w:ascii="Bookman Old Style" w:hAnsi="Bookman Old Style"/>
-              </w:rPr>
-              <w:t>”</w:t>
+              <w:t xml:space="preserve"> “%an committed%H”</w:t>
             </w:r>
           </w:p>
         </w:tc>
@@ -3350,21 +3121,7 @@
               <w:rPr>
                 <w:rFonts w:ascii="Bookman Old Style" w:hAnsi="Bookman Old Style"/>
               </w:rPr>
-              <w:t xml:space="preserve">Git config –global </w:t>
-            </w:r>
-            <w:proofErr w:type="spellStart"/>
-            <w:r>
-              <w:rPr>
-                <w:rFonts w:ascii="Bookman Old Style" w:hAnsi="Bookman Old Style"/>
-              </w:rPr>
-              <w:t>alias.lg</w:t>
-            </w:r>
-            <w:proofErr w:type="spellEnd"/>
-            <w:r>
-              <w:rPr>
-                <w:rFonts w:ascii="Bookman Old Style" w:hAnsi="Bookman Old Style"/>
-              </w:rPr>
-              <w:t xml:space="preserve"> “ log –online”</w:t>
+              <w:t>Git config –global alias.lg “ log –online”</w:t>
             </w:r>
           </w:p>
         </w:tc>
@@ -3722,68 +3479,52 @@
               <w:rPr>
                 <w:rFonts w:ascii="Bookman Old Style" w:hAnsi="Bookman Old Style"/>
               </w:rPr>
-              <w:t xml:space="preserve">Finding </w:t>
-            </w:r>
-            <w:proofErr w:type="spellStart"/>
-            <w:r>
-              <w:rPr>
-                <w:rFonts w:ascii="Bookman Old Style" w:hAnsi="Bookman Old Style"/>
-              </w:rPr>
-              <w:t>shortlog</w:t>
-            </w:r>
-            <w:proofErr w:type="spellEnd"/>
-          </w:p>
-        </w:tc>
-        <w:tc>
-          <w:tcPr>
-            <w:tcW w:w="5125" w:type="dxa"/>
-          </w:tcPr>
-          <w:p>
-            <w:pPr>
-              <w:rPr>
-                <w:rFonts w:ascii="Bookman Old Style" w:hAnsi="Bookman Old Style"/>
-              </w:rPr>
-            </w:pPr>
-          </w:p>
-        </w:tc>
-      </w:tr>
-      <w:tr>
-        <w:tc>
-          <w:tcPr>
-            <w:tcW w:w="355" w:type="dxa"/>
-          </w:tcPr>
-          <w:p>
-            <w:pPr>
-              <w:rPr>
-                <w:rFonts w:ascii="Bookman Old Style" w:hAnsi="Bookman Old Style"/>
-              </w:rPr>
-            </w:pPr>
-          </w:p>
-        </w:tc>
-        <w:tc>
-          <w:tcPr>
-            <w:tcW w:w="5310" w:type="dxa"/>
-          </w:tcPr>
-          <w:p>
-            <w:pPr>
-              <w:rPr>
-                <w:rFonts w:ascii="Bookman Old Style" w:hAnsi="Bookman Old Style"/>
-              </w:rPr>
-            </w:pPr>
-            <w:r>
-              <w:rPr>
-                <w:rFonts w:ascii="Bookman Old Style" w:hAnsi="Bookman Old Style"/>
-              </w:rPr>
-              <w:t xml:space="preserve">Git </w:t>
-            </w:r>
-            <w:proofErr w:type="spellStart"/>
-            <w:r>
-              <w:rPr>
-                <w:rFonts w:ascii="Bookman Old Style" w:hAnsi="Bookman Old Style"/>
-              </w:rPr>
-              <w:t>shortlog</w:t>
-            </w:r>
-            <w:proofErr w:type="spellEnd"/>
+              <w:t>Finding shortlog</w:t>
+            </w:r>
+          </w:p>
+        </w:tc>
+        <w:tc>
+          <w:tcPr>
+            <w:tcW w:w="5125" w:type="dxa"/>
+          </w:tcPr>
+          <w:p>
+            <w:pPr>
+              <w:rPr>
+                <w:rFonts w:ascii="Bookman Old Style" w:hAnsi="Bookman Old Style"/>
+              </w:rPr>
+            </w:pPr>
+          </w:p>
+        </w:tc>
+      </w:tr>
+      <w:tr>
+        <w:tc>
+          <w:tcPr>
+            <w:tcW w:w="355" w:type="dxa"/>
+          </w:tcPr>
+          <w:p>
+            <w:pPr>
+              <w:rPr>
+                <w:rFonts w:ascii="Bookman Old Style" w:hAnsi="Bookman Old Style"/>
+              </w:rPr>
+            </w:pPr>
+          </w:p>
+        </w:tc>
+        <w:tc>
+          <w:tcPr>
+            <w:tcW w:w="5310" w:type="dxa"/>
+          </w:tcPr>
+          <w:p>
+            <w:pPr>
+              <w:rPr>
+                <w:rFonts w:ascii="Bookman Old Style" w:hAnsi="Bookman Old Style"/>
+              </w:rPr>
+            </w:pPr>
+            <w:r>
+              <w:rPr>
+                <w:rFonts w:ascii="Bookman Old Style" w:hAnsi="Bookman Old Style"/>
+              </w:rPr>
+              <w:t>Git shortlog</w:t>
+            </w:r>
           </w:p>
         </w:tc>
         <w:tc>
@@ -4026,16 +3767,8 @@
               <w:rPr>
                 <w:rFonts w:ascii="Bookman Old Style" w:hAnsi="Bookman Old Style"/>
               </w:rPr>
-              <w:t xml:space="preserve">Shows the patches (changes) applied to </w:t>
-            </w:r>
-            <w:proofErr w:type="spellStart"/>
-            <w:r>
-              <w:rPr>
-                <w:rFonts w:ascii="Bookman Old Style" w:hAnsi="Bookman Old Style"/>
-              </w:rPr>
-              <w:t>file.tx</w:t>
-            </w:r>
-            <w:proofErr w:type="spellEnd"/>
+              <w:t>Shows the patches (changes) applied to file.tx</w:t>
+            </w:r>
           </w:p>
         </w:tc>
       </w:tr>
@@ -4654,21 +4387,7 @@
               <w:rPr>
                 <w:rFonts w:ascii="Bookman Old Style" w:hAnsi="Bookman Old Style"/>
               </w:rPr>
-              <w:t xml:space="preserve">Shows the </w:t>
-            </w:r>
-            <w:proofErr w:type="spellStart"/>
-            <w:r>
-              <w:rPr>
-                <w:rFonts w:ascii="Bookman Old Style" w:hAnsi="Bookman Old Style"/>
-              </w:rPr>
-              <w:t>summaty</w:t>
-            </w:r>
-            <w:proofErr w:type="spellEnd"/>
-            <w:r>
-              <w:rPr>
-                <w:rFonts w:ascii="Bookman Old Style" w:hAnsi="Bookman Old Style"/>
-              </w:rPr>
-              <w:t xml:space="preserve"> of changes</w:t>
+              <w:t>Shows the summaty of changes</w:t>
             </w:r>
           </w:p>
         </w:tc>
@@ -5686,35 +5405,7 @@
               <w:rPr>
                 <w:rFonts w:ascii="Bookman Old Style" w:hAnsi="Bookman Old Style"/>
               </w:rPr>
-              <w:t>Git clone &lt;</w:t>
-            </w:r>
-            <w:proofErr w:type="spellStart"/>
-            <w:r>
-              <w:rPr>
-                <w:rFonts w:ascii="Bookman Old Style" w:hAnsi="Bookman Old Style"/>
-              </w:rPr>
-              <w:t>url</w:t>
-            </w:r>
-            <w:proofErr w:type="spellEnd"/>
-            <w:r>
-              <w:rPr>
-                <w:rFonts w:ascii="Bookman Old Style" w:hAnsi="Bookman Old Style"/>
-              </w:rPr>
-              <w:t xml:space="preserve"> from </w:t>
-            </w:r>
-            <w:proofErr w:type="spellStart"/>
-            <w:r>
-              <w:rPr>
-                <w:rFonts w:ascii="Bookman Old Style" w:hAnsi="Bookman Old Style"/>
-              </w:rPr>
-              <w:t>git</w:t>
-            </w:r>
-            <w:proofErr w:type="spellEnd"/>
-            <w:r>
-              <w:rPr>
-                <w:rFonts w:ascii="Bookman Old Style" w:hAnsi="Bookman Old Style"/>
-              </w:rPr>
-              <w:t xml:space="preserve"> repo&gt;</w:t>
+              <w:t>Git clone &lt;url from git repo&gt;</w:t>
             </w:r>
           </w:p>
         </w:tc>
@@ -6010,14 +5701,12 @@
                 <w:rFonts w:ascii="Bookman Old Style" w:hAnsi="Bookman Old Style"/>
               </w:rPr>
             </w:pPr>
-            <w:proofErr w:type="spellStart"/>
             <w:r>
               <w:rPr>
                 <w:rFonts w:ascii="Bookman Old Style" w:hAnsi="Bookman Old Style"/>
               </w:rPr>
               <w:t>Fetch+merge</w:t>
             </w:r>
-            <w:proofErr w:type="spellEnd"/>
           </w:p>
         </w:tc>
       </w:tr>
@@ -6456,16 +6145,8 @@
               <w:rPr>
                 <w:rFonts w:ascii="Bookman Old Style" w:hAnsi="Bookman Old Style"/>
               </w:rPr>
-              <w:t>Git branch -</w:t>
-            </w:r>
-            <w:proofErr w:type="spellStart"/>
-            <w:r>
-              <w:rPr>
-                <w:rFonts w:ascii="Bookman Old Style" w:hAnsi="Bookman Old Style"/>
-              </w:rPr>
-              <w:t>vv</w:t>
-            </w:r>
-            <w:proofErr w:type="spellEnd"/>
+              <w:t>Git branch -vv</w:t>
+            </w:r>
           </w:p>
         </w:tc>
         <w:tc>
@@ -6760,19 +6441,11 @@
                 <w:rFonts w:ascii="Bookman Old Style" w:hAnsi="Bookman Old Style"/>
               </w:rPr>
             </w:pPr>
-            <w:proofErr w:type="spellStart"/>
-            <w:r>
-              <w:rPr>
-                <w:rFonts w:ascii="Bookman Old Style" w:hAnsi="Bookman Old Style"/>
-              </w:rPr>
-              <w:t>Unstages</w:t>
-            </w:r>
-            <w:proofErr w:type="spellEnd"/>
-            <w:r>
-              <w:rPr>
-                <w:rFonts w:ascii="Bookman Old Style" w:hAnsi="Bookman Old Style"/>
-              </w:rPr>
-              <w:t xml:space="preserve"> the changes as well</w:t>
+            <w:r>
+              <w:rPr>
+                <w:rFonts w:ascii="Bookman Old Style" w:hAnsi="Bookman Old Style"/>
+              </w:rPr>
+              <w:t>Unstages the changes as well</w:t>
             </w:r>
           </w:p>
         </w:tc>
@@ -6950,19 +6623,11 @@
                 <w:rFonts w:ascii="Bookman Old Style" w:hAnsi="Bookman Old Style"/>
               </w:rPr>
             </w:pPr>
-            <w:proofErr w:type="spellStart"/>
-            <w:r>
-              <w:rPr>
-                <w:rFonts w:ascii="Bookman Old Style" w:hAnsi="Bookman Old Style"/>
-              </w:rPr>
-              <w:t>Reversts</w:t>
-            </w:r>
-            <w:proofErr w:type="spellEnd"/>
-            <w:r>
-              <w:rPr>
-                <w:rFonts w:ascii="Bookman Old Style" w:hAnsi="Bookman Old Style"/>
-              </w:rPr>
-              <w:t xml:space="preserve"> the given commit</w:t>
+            <w:r>
+              <w:rPr>
+                <w:rFonts w:ascii="Bookman Old Style" w:hAnsi="Bookman Old Style"/>
+              </w:rPr>
+              <w:t>Reversts the given commit</w:t>
             </w:r>
           </w:p>
         </w:tc>
@@ -7170,16 +6835,8 @@
               <w:rPr>
                 <w:rFonts w:ascii="Bookman Old Style" w:hAnsi="Bookman Old Style"/>
               </w:rPr>
-              <w:t xml:space="preserve">Git </w:t>
-            </w:r>
-            <w:proofErr w:type="spellStart"/>
-            <w:r>
-              <w:rPr>
-                <w:rFonts w:ascii="Bookman Old Style" w:hAnsi="Bookman Old Style"/>
-              </w:rPr>
-              <w:t>reflog</w:t>
-            </w:r>
-            <w:proofErr w:type="spellEnd"/>
+              <w:t>Git reflog</w:t>
+            </w:r>
           </w:p>
         </w:tc>
         <w:tc>
@@ -7228,21 +6885,7 @@
               <w:rPr>
                 <w:rFonts w:ascii="Bookman Old Style" w:hAnsi="Bookman Old Style"/>
               </w:rPr>
-              <w:t xml:space="preserve">Git </w:t>
-            </w:r>
-            <w:proofErr w:type="spellStart"/>
-            <w:r>
-              <w:rPr>
-                <w:rFonts w:ascii="Bookman Old Style" w:hAnsi="Bookman Old Style"/>
-              </w:rPr>
-              <w:t>reflog</w:t>
-            </w:r>
-            <w:proofErr w:type="spellEnd"/>
-            <w:r>
-              <w:rPr>
-                <w:rFonts w:ascii="Bookman Old Style" w:hAnsi="Bookman Old Style"/>
-              </w:rPr>
-              <w:t xml:space="preserve"> show bugfix</w:t>
+              <w:t>Git reflog show bugfix</w:t>
             </w:r>
           </w:p>
         </w:tc>
@@ -7528,41 +7171,13 @@
         <w:rPr>
           <w:rFonts w:ascii="Bookman Old Style" w:hAnsi="Bookman Old Style"/>
         </w:rPr>
-        <w:t>Note : Git revert &lt;</w:t>
-      </w:r>
-      <w:proofErr w:type="spellStart"/>
-      <w:r>
-        <w:rPr>
-          <w:rFonts w:ascii="Bookman Old Style" w:hAnsi="Bookman Old Style"/>
-        </w:rPr>
-        <w:t>commitID</w:t>
-      </w:r>
-      <w:proofErr w:type="spellEnd"/>
-      <w:r>
-        <w:rPr>
-          <w:rFonts w:ascii="Bookman Old Style" w:hAnsi="Bookman Old Style"/>
-        </w:rPr>
-        <w:t>&gt;       ( this command will revert back the code in local , meaning it will get previous stated of code in local . So we need to again push it to repository to get previous state of code</w:t>
+        <w:t>Note : Git revert &lt;commitID&gt;       ( this command will revert back the code in local , meaning it will get previous stated of code in local . So we need to again push it to repository to get previous state of code</w:t>
       </w:r>
       <w:r>
         <w:rPr>
           <w:rFonts w:ascii="Bookman Old Style" w:hAnsi="Bookman Old Style"/>
         </w:rPr>
-        <w:t xml:space="preserve"> . If </w:t>
-      </w:r>
-      <w:proofErr w:type="spellStart"/>
-      <w:r>
-        <w:rPr>
-          <w:rFonts w:ascii="Bookman Old Style" w:hAnsi="Bookman Old Style"/>
-        </w:rPr>
-        <w:t>some one</w:t>
-      </w:r>
-      <w:proofErr w:type="spellEnd"/>
-      <w:r>
-        <w:rPr>
-          <w:rFonts w:ascii="Bookman Old Style" w:hAnsi="Bookman Old Style"/>
-        </w:rPr>
-        <w:t xml:space="preserve"> ask me to revert back code so I do given command and again I will push it to repo so I will have reverted code in repo</w:t>
+        <w:t xml:space="preserve"> . If some one ask me to revert back code so I do given command and again I will push it to repo so I will have reverted code in repo</w:t>
       </w:r>
       <w:r>
         <w:rPr>

</xml_diff>